<commit_message>
Caso Uso Katzen Tech 1.0
</commit_message>
<xml_diff>
--- a/Caso Uso Katzen Tech.docx
+++ b/Caso Uso Katzen Tech.docx
@@ -8,18 +8,26 @@
           <w:noProof/>
         </w:rPr>
         <w:drawing>
-          <wp:anchor distT="0" distB="0" distL="114300" distR="114300" simplePos="0" relativeHeight="251658240" behindDoc="0" locked="0" layoutInCell="1" allowOverlap="1" wp14:anchorId="411FD524" wp14:editId="20F70799">
+          <wp:anchor distT="0" distB="0" distL="114300" distR="114300" simplePos="0" relativeHeight="251658240" behindDoc="0" locked="0" layoutInCell="1" allowOverlap="1" wp14:anchorId="2A83434E" wp14:editId="670DFF7F">
             <wp:simplePos x="0" y="0"/>
             <wp:positionH relativeFrom="column">
-              <wp:posOffset>-766445</wp:posOffset>
+              <wp:posOffset>-925756</wp:posOffset>
             </wp:positionH>
             <wp:positionV relativeFrom="paragraph">
-              <wp:posOffset>0</wp:posOffset>
+              <wp:posOffset>527</wp:posOffset>
             </wp:positionV>
-            <wp:extent cx="7419975" cy="7854315"/>
-            <wp:effectExtent l="0" t="0" r="9525" b="0"/>
-            <wp:wrapSquare wrapText="bothSides"/>
-            <wp:docPr id="1" name="Imagen 1"/>
+            <wp:extent cx="6582241" cy="9045237"/>
+            <wp:effectExtent l="0" t="0" r="9525" b="3810"/>
+            <wp:wrapThrough wrapText="bothSides">
+              <wp:wrapPolygon edited="0">
+                <wp:start x="0" y="0"/>
+                <wp:lineTo x="0" y="21564"/>
+                <wp:lineTo x="21569" y="21564"/>
+                <wp:lineTo x="21569" y="0"/>
+                <wp:lineTo x="0" y="0"/>
+              </wp:wrapPolygon>
+            </wp:wrapThrough>
+            <wp:docPr id="329188666" name="Imagen 1"/>
             <wp:cNvGraphicFramePr>
               <a:graphicFrameLocks xmlns:a="http://schemas.openxmlformats.org/drawingml/2006/main" noChangeAspect="1"/>
             </wp:cNvGraphicFramePr>
@@ -27,7 +35,7 @@
               <a:graphicData uri="http://schemas.openxmlformats.org/drawingml/2006/picture">
                 <pic:pic xmlns:pic="http://schemas.openxmlformats.org/drawingml/2006/picture">
                   <pic:nvPicPr>
-                    <pic:cNvPr id="1" name="Imagen 1"/>
+                    <pic:cNvPr id="329188666" name="Imagen 329188666"/>
                     <pic:cNvPicPr/>
                   </pic:nvPicPr>
                   <pic:blipFill>
@@ -45,7 +53,7 @@
                   <pic:spPr>
                     <a:xfrm>
                       <a:off x="0" y="0"/>
-                      <a:ext cx="7419975" cy="7854315"/>
+                      <a:ext cx="6587484" cy="9052442"/>
                     </a:xfrm>
                     <a:prstGeom prst="rect">
                       <a:avLst/>

</xml_diff>